<commit_message>
Ajout d'image sur le doc des idees
</commit_message>
<xml_diff>
--- a/Documents/Idée.docx
+++ b/Documents/Idée.docx
@@ -3,6 +3,9 @@
 <w:document xmlns:wpc="http://schemas.microsoft.com/office/word/2010/wordprocessingCanvas" xmlns:mc="http://schemas.openxmlformats.org/markup-compatibility/2006" xmlns:o="urn:schemas-microsoft-com:office:office" xmlns:r="http://schemas.openxmlformats.org/officeDocument/2006/relationships" xmlns:m="http://schemas.openxmlformats.org/officeDocument/2006/math" xmlns:v="urn:schemas-microsoft-com:vml" xmlns:wp14="http://schemas.microsoft.com/office/word/2010/wordprocessingDrawing" xmlns:wp="http://schemas.openxmlformats.org/drawingml/2006/wordprocessingDrawing" xmlns:w10="urn:schemas-microsoft-com:office:word" xmlns:w="http://schemas.openxmlformats.org/wordprocessingml/2006/main" xmlns:w14="http://schemas.microsoft.com/office/word/2010/wordml" xmlns:wpg="http://schemas.microsoft.com/office/word/2010/wordprocessingGroup" xmlns:wpi="http://schemas.microsoft.com/office/word/2010/wordprocessingInk" xmlns:wne="http://schemas.microsoft.com/office/word/2006/wordml" xmlns:wps="http://schemas.microsoft.com/office/word/2010/wordprocessingShape" mc:Ignorable="w14 wp14">
   <w:body>
     <w:p>
+      <w:pPr>
+        <w:pStyle w:val="Sansinterligne"/>
+      </w:pPr>
       <w:r>
         <w:t>3</w:t>
       </w:r>
@@ -17,44 +20,80 @@
       </w:r>
     </w:p>
     <w:p>
+      <w:pPr>
+        <w:pStyle w:val="Sansinterligne"/>
+      </w:pPr>
       <w:r>
         <w:t>Vue en 3D</w:t>
       </w:r>
     </w:p>
     <w:p>
+      <w:pPr>
+        <w:pStyle w:val="Sansinterligne"/>
+      </w:pPr>
       <w:r>
         <w:t>Jeu</w:t>
       </w:r>
     </w:p>
-    <w:p/>
-    <w:p>
+    <w:p>
+      <w:pPr>
+        <w:pStyle w:val="Sansinterligne"/>
+      </w:pPr>
+    </w:p>
+    <w:p>
+      <w:pPr>
+        <w:pStyle w:val="Sansinterligne"/>
+      </w:pPr>
       <w:r>
         <w:t xml:space="preserve">Univers : </w:t>
       </w:r>
     </w:p>
     <w:p>
-      <w:r>
-        <w:tab/>
-      </w:r>
+      <w:pPr>
+        <w:pStyle w:val="Sansinterligne"/>
+        <w:numPr>
+          <w:ilvl w:val="0"/>
+          <w:numId w:val="5"/>
+        </w:numPr>
+      </w:pPr>
       <w:r>
         <w:t>Ferme</w:t>
       </w:r>
     </w:p>
-    <w:p/>
-    <w:p>
+    <w:p>
+      <w:pPr>
+        <w:pStyle w:val="Sansinterligne"/>
+      </w:pPr>
+    </w:p>
+    <w:p>
+      <w:pPr>
+        <w:pStyle w:val="Sansinterligne"/>
+      </w:pPr>
       <w:r>
         <w:t>Personnages :</w:t>
       </w:r>
     </w:p>
     <w:p>
-      <w:r>
-        <w:tab/>
+      <w:pPr>
+        <w:pStyle w:val="Sansinterligne"/>
+        <w:numPr>
+          <w:ilvl w:val="0"/>
+          <w:numId w:val="4"/>
+        </w:numPr>
+      </w:pPr>
+      <w:r>
         <w:t>5 perso jouable</w:t>
       </w:r>
     </w:p>
     <w:p>
-      <w:r>
-        <w:tab/>
+      <w:pPr>
+        <w:pStyle w:val="Sansinterligne"/>
+        <w:numPr>
+          <w:ilvl w:val="0"/>
+          <w:numId w:val="4"/>
+        </w:numPr>
+      </w:pPr>
+      <w:r>
         <w:t xml:space="preserve"> 4 perso à débloquer</w:t>
       </w:r>
       <w:r>
@@ -62,14 +101,24 @@
       </w:r>
     </w:p>
     <w:p>
-      <w:r>
-        <w:tab/>
+      <w:pPr>
+        <w:pStyle w:val="Sansinterligne"/>
+        <w:numPr>
+          <w:ilvl w:val="0"/>
+          <w:numId w:val="4"/>
+        </w:numPr>
+      </w:pPr>
+      <w:r>
         <w:t>1 spécificité par perso</w:t>
       </w:r>
     </w:p>
     <w:p>
       <w:pPr>
-        <w:ind w:firstLine="708"/>
+        <w:pStyle w:val="Sansinterligne"/>
+        <w:numPr>
+          <w:ilvl w:val="0"/>
+          <w:numId w:val="4"/>
+        </w:numPr>
       </w:pPr>
       <w:r>
         <w:t xml:space="preserve">5 légumes (carotte, tomate, patate, poireau, </w:t>
@@ -78,40 +127,76 @@
         <w:t>courge)</w:t>
       </w:r>
     </w:p>
-    <w:p/>
-    <w:p>
+    <w:p>
+      <w:pPr>
+        <w:pStyle w:val="Sansinterligne"/>
+      </w:pPr>
+    </w:p>
+    <w:p>
+      <w:pPr>
+        <w:pStyle w:val="Sansinterligne"/>
+      </w:pPr>
       <w:r>
         <w:t>Type de méchant :</w:t>
       </w:r>
     </w:p>
     <w:p>
-      <w:r>
-        <w:tab/>
+      <w:pPr>
+        <w:pStyle w:val="Sansinterligne"/>
+        <w:numPr>
+          <w:ilvl w:val="0"/>
+          <w:numId w:val="3"/>
+        </w:numPr>
+      </w:pPr>
+      <w:r>
         <w:t>Lapin</w:t>
       </w:r>
     </w:p>
     <w:p>
-      <w:r>
-        <w:tab/>
+      <w:pPr>
+        <w:pStyle w:val="Sansinterligne"/>
+        <w:numPr>
+          <w:ilvl w:val="0"/>
+          <w:numId w:val="3"/>
+        </w:numPr>
+      </w:pPr>
+      <w:r>
         <w:t>Rat</w:t>
       </w:r>
     </w:p>
     <w:p>
-      <w:r>
-        <w:tab/>
+      <w:pPr>
+        <w:pStyle w:val="Sansinterligne"/>
+        <w:numPr>
+          <w:ilvl w:val="0"/>
+          <w:numId w:val="3"/>
+        </w:numPr>
+      </w:pPr>
+      <w:r>
         <w:t>Taupe</w:t>
       </w:r>
     </w:p>
-    <w:p/>
-    <w:p>
+    <w:p>
+      <w:pPr>
+        <w:pStyle w:val="Sansinterligne"/>
+      </w:pPr>
+    </w:p>
+    <w:p>
+      <w:pPr>
+        <w:pStyle w:val="Sansinterligne"/>
+      </w:pPr>
       <w:r>
         <w:t>Type de jeu :</w:t>
       </w:r>
     </w:p>
     <w:p>
-      <w:r>
-        <w:tab/>
-      </w:r>
+      <w:pPr>
+        <w:pStyle w:val="Sansinterligne"/>
+        <w:numPr>
+          <w:ilvl w:val="0"/>
+          <w:numId w:val="2"/>
+        </w:numPr>
+      </w:pPr>
       <w:r>
         <w:t>H</w:t>
       </w:r>
@@ -119,125 +204,323 @@
         <w:t>istoire</w:t>
       </w:r>
     </w:p>
-    <w:p/>
-    <w:p>
+    <w:p>
+      <w:pPr>
+        <w:pStyle w:val="Sansinterligne"/>
+      </w:pPr>
+    </w:p>
+    <w:p>
+      <w:pPr>
+        <w:pStyle w:val="Sansinterligne"/>
+      </w:pPr>
       <w:r>
         <w:t>Menu de fin de niveau :</w:t>
       </w:r>
     </w:p>
     <w:p>
-      <w:r>
-        <w:tab/>
+      <w:pPr>
+        <w:pStyle w:val="Sansinterligne"/>
+        <w:numPr>
+          <w:ilvl w:val="0"/>
+          <w:numId w:val="1"/>
+        </w:numPr>
+      </w:pPr>
+      <w:r>
         <w:t>Ressusciter un perso</w:t>
       </w:r>
     </w:p>
     <w:p>
-      <w:r>
-        <w:tab/>
+      <w:pPr>
+        <w:pStyle w:val="Sansinterligne"/>
+        <w:numPr>
+          <w:ilvl w:val="0"/>
+          <w:numId w:val="1"/>
+        </w:numPr>
+      </w:pPr>
+      <w:r>
         <w:t>Acheter les autres perso</w:t>
       </w:r>
     </w:p>
     <w:p>
       <w:pPr>
-        <w:ind w:firstLine="708"/>
+        <w:pStyle w:val="Sansinterligne"/>
+        <w:numPr>
+          <w:ilvl w:val="0"/>
+          <w:numId w:val="1"/>
+        </w:numPr>
       </w:pPr>
       <w:r>
         <w:t>Acheter des multiplicateurs / bonus (</w:t>
       </w:r>
+      <w:r>
+        <w:t>dégâts</w:t>
+      </w:r>
+      <w:r>
+        <w:t>, score, vie …)</w:t>
+      </w:r>
+    </w:p>
+    <w:p>
+      <w:pPr>
+        <w:pStyle w:val="Sansinterligne"/>
+        <w:numPr>
+          <w:ilvl w:val="0"/>
+          <w:numId w:val="1"/>
+        </w:numPr>
+      </w:pPr>
+      <w:r>
+        <w:t xml:space="preserve">Acheter de la vie </w:t>
+      </w:r>
+    </w:p>
+    <w:p>
+      <w:pPr>
+        <w:pStyle w:val="Sansinterligne"/>
+      </w:pPr>
+    </w:p>
+    <w:p>
+      <w:pPr>
+        <w:pStyle w:val="Sansinterligne"/>
+      </w:pPr>
+    </w:p>
+    <w:p>
+      <w:pPr>
+        <w:pStyle w:val="Sansinterligne"/>
+      </w:pPr>
+      <w:r>
+        <w:t xml:space="preserve">3 </w:t>
+      </w:r>
       <w:proofErr w:type="spellStart"/>
       <w:r>
-        <w:t>degats</w:t>
+        <w:t>map</w:t>
+      </w:r>
+      <w:r>
+        <w:t>s</w:t>
       </w:r>
       <w:proofErr w:type="spellEnd"/>
       <w:r>
-        <w:t>, score, vie …)</w:t>
-      </w:r>
-    </w:p>
-    <w:p>
-      <w:pPr>
-        <w:ind w:firstLine="708"/>
-      </w:pPr>
-      <w:r>
-        <w:t xml:space="preserve">Acheter de la vie </w:t>
-      </w:r>
-    </w:p>
-    <w:p>
-      <w:pPr>
-        <w:ind w:firstLine="708"/>
-      </w:pPr>
-    </w:p>
-    <w:p/>
-    <w:p>
-      <w:r>
-        <w:t xml:space="preserve">3 </w:t>
+        <w:t xml:space="preserve"> sur 3 </w:t>
+      </w:r>
+      <w:r>
+        <w:t>scènes</w:t>
+      </w:r>
+      <w:r>
+        <w:t xml:space="preserve"> différentes.</w:t>
+      </w:r>
+    </w:p>
+    <w:p>
+      <w:pPr>
+        <w:pStyle w:val="Sansinterligne"/>
+      </w:pPr>
+      <w:r>
+        <w:t xml:space="preserve">On traverse la </w:t>
+      </w:r>
+      <w:r>
+        <w:t>scène pour trouver un engrais magique pour sauver le grand chêne.</w:t>
+      </w:r>
+    </w:p>
+    <w:p>
+      <w:pPr>
+        <w:pStyle w:val="Sansinterligne"/>
+      </w:pPr>
+      <w:r>
+        <w:t>Il faut ramasser des éléments qui permettent d’</w:t>
+      </w:r>
+      <w:r>
+        <w:t>acheter ce dont on a besoin</w:t>
+      </w:r>
+      <w:r>
+        <w:t xml:space="preserve"> avant de repartir pour un nouveau niveau</w:t>
+      </w:r>
+    </w:p>
+    <w:p>
+      <w:pPr>
+        <w:pStyle w:val="Sansinterligne"/>
+      </w:pPr>
+      <w:r>
+        <w:t>Plus on progresse dans les niveaux, plus la quantité d’ennemie est grande et plus ils sont différents</w:t>
+      </w:r>
+    </w:p>
+    <w:p>
+      <w:pPr>
+        <w:pStyle w:val="Sansinterligne"/>
+      </w:pPr>
+      <w:r>
+        <w:t>On peut changer de perso une fois qu’ils sont débloqué</w:t>
+      </w:r>
+      <w:r>
+        <w:t>s comme on veut. Mais une fois que le perso est mort, on ne peut plus l’utilisé temps que qu’on ne l’a pas ressuscité dans le menu à la fin du niveau.</w:t>
+      </w:r>
+    </w:p>
+    <w:p>
+      <w:pPr>
+        <w:pStyle w:val="Sansinterligne"/>
+      </w:pPr>
+      <w:r>
+        <w:t xml:space="preserve">On garde le niveau de vie d’un niveau </w:t>
+      </w:r>
+      <w:r>
+        <w:t>à</w:t>
+      </w:r>
+      <w:r>
+        <w:t xml:space="preserve"> l’autre. On peut récupérer de la vie une fois </w:t>
+      </w:r>
+      <w:r>
+        <w:t>arrivé</w:t>
+      </w:r>
+      <w:r>
+        <w:t xml:space="preserve"> au menu de fin de niveau.</w:t>
+      </w:r>
+    </w:p>
+    <w:p>
+      <w:pPr>
+        <w:pStyle w:val="Sansinterligne"/>
+      </w:pPr>
+    </w:p>
+    <w:p>
+      <w:pPr>
+        <w:pStyle w:val="Sansinterligne"/>
+      </w:pPr>
+    </w:p>
+    <w:p>
+      <w:pPr>
+        <w:pStyle w:val="Sansinterligne"/>
+      </w:pPr>
+      <w:r>
+        <w:t>Images dans le même style:</w:t>
+      </w:r>
+    </w:p>
+    <w:p>
+      <w:pPr>
+        <w:pStyle w:val="Sansinterligne"/>
+        <w:numPr>
+          <w:ilvl w:val="0"/>
+          <w:numId w:val="1"/>
+        </w:numPr>
+      </w:pPr>
+      <w:r>
+        <w:t>Le menu</w:t>
+      </w:r>
+    </w:p>
+    <w:p>
+      <w:pPr>
+        <w:pStyle w:val="Sansinterligne"/>
+      </w:pPr>
+      <w:r>
+        <w:rPr>
+          <w:noProof/>
+          <w:lang w:eastAsia="fr-FR"/>
+        </w:rPr>
+        <w:lastRenderedPageBreak/>
+        <w:drawing>
+          <wp:inline distT="0" distB="0" distL="0" distR="0" wp14:anchorId="1D188EB0" wp14:editId="5226B27B">
+            <wp:extent cx="4552950" cy="3038475"/>
+            <wp:effectExtent l="0" t="0" r="0" b="9525"/>
+            <wp:docPr id="1" name="Image 1"/>
+            <wp:cNvGraphicFramePr>
+              <a:graphicFrameLocks xmlns:a="http://schemas.openxmlformats.org/drawingml/2006/main" noChangeAspect="1"/>
+            </wp:cNvGraphicFramePr>
+            <a:graphic xmlns:a="http://schemas.openxmlformats.org/drawingml/2006/main">
+              <a:graphicData uri="http://schemas.openxmlformats.org/drawingml/2006/picture">
+                <pic:pic xmlns:pic="http://schemas.openxmlformats.org/drawingml/2006/picture">
+                  <pic:nvPicPr>
+                    <pic:cNvPr id="0" name=""/>
+                    <pic:cNvPicPr/>
+                  </pic:nvPicPr>
+                  <pic:blipFill>
+                    <a:blip r:embed="rId6"/>
+                    <a:stretch>
+                      <a:fillRect/>
+                    </a:stretch>
+                  </pic:blipFill>
+                  <pic:spPr>
+                    <a:xfrm>
+                      <a:off x="0" y="0"/>
+                      <a:ext cx="4552950" cy="3038475"/>
+                    </a:xfrm>
+                    <a:prstGeom prst="rect">
+                      <a:avLst/>
+                    </a:prstGeom>
+                  </pic:spPr>
+                </pic:pic>
+              </a:graphicData>
+            </a:graphic>
+          </wp:inline>
+        </w:drawing>
+      </w:r>
+    </w:p>
+    <w:p>
+      <w:pPr>
+        <w:pStyle w:val="Sansinterligne"/>
+      </w:pPr>
+    </w:p>
+    <w:p>
+      <w:pPr>
+        <w:pStyle w:val="Sansinterligne"/>
+        <w:numPr>
+          <w:ilvl w:val="0"/>
+          <w:numId w:val="1"/>
+        </w:numPr>
+      </w:pPr>
+      <w:r>
+        <w:t xml:space="preserve">La </w:t>
       </w:r>
       <w:proofErr w:type="spellStart"/>
       <w:r>
         <w:t>map</w:t>
-      </w:r>
-      <w:proofErr w:type="spellEnd"/>
-      <w:r>
-        <w:t xml:space="preserve"> sur 3 </w:t>
-      </w:r>
-      <w:r>
-        <w:t>scènes</w:t>
-      </w:r>
-      <w:r>
-        <w:t xml:space="preserve"> différentes.</w:t>
-      </w:r>
-    </w:p>
-    <w:p>
-      <w:r>
-        <w:t xml:space="preserve">On traverse la </w:t>
-      </w:r>
-      <w:r>
-        <w:t>scène pour trouver un engrais magique pour sauver le grand chêne.</w:t>
-      </w:r>
-    </w:p>
-    <w:p>
-      <w:r>
-        <w:t>Il faut ramasser des éléments qui permettent d’</w:t>
-      </w:r>
-      <w:r>
-        <w:t>acheter ce dont on a besoin</w:t>
-      </w:r>
-      <w:r>
-        <w:t xml:space="preserve"> avant de repartir pour un nouveau niveau</w:t>
-      </w:r>
-    </w:p>
-    <w:p>
-      <w:r>
-        <w:t>Plus on progresse dans les niveaux, plus la quantité d’ennemie est grande et plus ils sont différents</w:t>
-      </w:r>
-    </w:p>
-    <w:p>
-      <w:r>
-        <w:t>On peut changer de perso une fois qu’ils sont débloqué</w:t>
-      </w:r>
-      <w:r>
-        <w:t>s comme on veut. Mais une fois que le perso est mort, on ne peut plus l’utilisé temps que qu’on ne l’a pas ressuscité dans le menu à la fin du niveau.</w:t>
-      </w:r>
-    </w:p>
-    <w:p>
-      <w:r>
-        <w:t xml:space="preserve">On garde le niveau de vie d’un niveau </w:t>
-      </w:r>
-      <w:r>
-        <w:t>à</w:t>
-      </w:r>
-      <w:r>
-        <w:t xml:space="preserve"> l’autre. On peut récupérer de la vie une fois </w:t>
-      </w:r>
-      <w:proofErr w:type="gramStart"/>
-      <w:r>
-        <w:t>arriver</w:t>
-      </w:r>
-      <w:proofErr w:type="gramEnd"/>
-      <w:r>
-        <w:t xml:space="preserve"> au menu de fin de niveau.</w:t>
       </w:r>
       <w:bookmarkStart w:id="0" w:name="_GoBack"/>
       <w:bookmarkEnd w:id="0"/>
+      <w:proofErr w:type="spellEnd"/>
+    </w:p>
+    <w:p>
+      <w:pPr>
+        <w:pStyle w:val="Sansinterligne"/>
+      </w:pPr>
+      <w:r>
+        <w:rPr>
+          <w:noProof/>
+          <w:lang w:eastAsia="fr-FR"/>
+        </w:rPr>
+        <w:drawing>
+          <wp:inline distT="0" distB="0" distL="0" distR="0" wp14:anchorId="35ACDDCD" wp14:editId="199DB0AD">
+            <wp:extent cx="4638675" cy="3124200"/>
+            <wp:effectExtent l="0" t="0" r="9525" b="0"/>
+            <wp:docPr id="3" name="Image 3"/>
+            <wp:cNvGraphicFramePr>
+              <a:graphicFrameLocks xmlns:a="http://schemas.openxmlformats.org/drawingml/2006/main" noChangeAspect="1"/>
+            </wp:cNvGraphicFramePr>
+            <a:graphic xmlns:a="http://schemas.openxmlformats.org/drawingml/2006/main">
+              <a:graphicData uri="http://schemas.openxmlformats.org/drawingml/2006/picture">
+                <pic:pic xmlns:pic="http://schemas.openxmlformats.org/drawingml/2006/picture">
+                  <pic:nvPicPr>
+                    <pic:cNvPr id="0" name=""/>
+                    <pic:cNvPicPr/>
+                  </pic:nvPicPr>
+                  <pic:blipFill>
+                    <a:blip r:embed="rId7"/>
+                    <a:stretch>
+                      <a:fillRect/>
+                    </a:stretch>
+                  </pic:blipFill>
+                  <pic:spPr>
+                    <a:xfrm>
+                      <a:off x="0" y="0"/>
+                      <a:ext cx="4638675" cy="3124200"/>
+                    </a:xfrm>
+                    <a:prstGeom prst="rect">
+                      <a:avLst/>
+                    </a:prstGeom>
+                  </pic:spPr>
+                </pic:pic>
+              </a:graphicData>
+            </a:graphic>
+          </wp:inline>
+        </w:drawing>
+      </w:r>
+    </w:p>
+    <w:p>
+      <w:pPr>
+        <w:pStyle w:val="Sansinterligne"/>
+      </w:pPr>
     </w:p>
     <w:sectPr>
       <w:pgSz w:w="11906" w:h="16838"/>
@@ -247,6 +530,591 @@
     </w:sectPr>
   </w:body>
 </w:document>
+</file>
+
+<file path=word/numbering.xml><?xml version="1.0" encoding="utf-8"?>
+<w:numbering xmlns:wpc="http://schemas.microsoft.com/office/word/2010/wordprocessingCanvas" xmlns:mc="http://schemas.openxmlformats.org/markup-compatibility/2006" xmlns:o="urn:schemas-microsoft-com:office:office" xmlns:r="http://schemas.openxmlformats.org/officeDocument/2006/relationships" xmlns:m="http://schemas.openxmlformats.org/officeDocument/2006/math" xmlns:v="urn:schemas-microsoft-com:vml" xmlns:wp14="http://schemas.microsoft.com/office/word/2010/wordprocessingDrawing" xmlns:wp="http://schemas.openxmlformats.org/drawingml/2006/wordprocessingDrawing" xmlns:w10="urn:schemas-microsoft-com:office:word" xmlns:w="http://schemas.openxmlformats.org/wordprocessingml/2006/main" xmlns:w14="http://schemas.microsoft.com/office/word/2010/wordml" xmlns:wpg="http://schemas.microsoft.com/office/word/2010/wordprocessingGroup" xmlns:wpi="http://schemas.microsoft.com/office/word/2010/wordprocessingInk" xmlns:wne="http://schemas.microsoft.com/office/word/2006/wordml" xmlns:wps="http://schemas.microsoft.com/office/word/2010/wordprocessingShape" mc:Ignorable="w14 wp14">
+  <w:abstractNum w:abstractNumId="0">
+    <w:nsid w:val="01072106"/>
+    <w:multiLevelType w:val="hybridMultilevel"/>
+    <w:tmpl w:val="9B128446"/>
+    <w:lvl w:ilvl="0" w:tplc="8E108772">
+      <w:start w:val="5"/>
+      <w:numFmt w:val="bullet"/>
+      <w:lvlText w:val="-"/>
+      <w:lvlJc w:val="left"/>
+      <w:pPr>
+        <w:ind w:left="720" w:hanging="360"/>
+      </w:pPr>
+      <w:rPr>
+        <w:rFonts w:ascii="Calibri" w:eastAsiaTheme="minorHAnsi" w:hAnsi="Calibri" w:cstheme="minorBidi" w:hint="default"/>
+      </w:rPr>
+    </w:lvl>
+    <w:lvl w:ilvl="1" w:tplc="040C0003" w:tentative="1">
+      <w:start w:val="1"/>
+      <w:numFmt w:val="bullet"/>
+      <w:lvlText w:val="o"/>
+      <w:lvlJc w:val="left"/>
+      <w:pPr>
+        <w:ind w:left="1440" w:hanging="360"/>
+      </w:pPr>
+      <w:rPr>
+        <w:rFonts w:ascii="Courier New" w:hAnsi="Courier New" w:cs="Courier New" w:hint="default"/>
+      </w:rPr>
+    </w:lvl>
+    <w:lvl w:ilvl="2" w:tplc="040C0005" w:tentative="1">
+      <w:start w:val="1"/>
+      <w:numFmt w:val="bullet"/>
+      <w:lvlText w:val=""/>
+      <w:lvlJc w:val="left"/>
+      <w:pPr>
+        <w:ind w:left="2160" w:hanging="360"/>
+      </w:pPr>
+      <w:rPr>
+        <w:rFonts w:ascii="Wingdings" w:hAnsi="Wingdings" w:hint="default"/>
+      </w:rPr>
+    </w:lvl>
+    <w:lvl w:ilvl="3" w:tplc="040C0001" w:tentative="1">
+      <w:start w:val="1"/>
+      <w:numFmt w:val="bullet"/>
+      <w:lvlText w:val=""/>
+      <w:lvlJc w:val="left"/>
+      <w:pPr>
+        <w:ind w:left="2880" w:hanging="360"/>
+      </w:pPr>
+      <w:rPr>
+        <w:rFonts w:ascii="Symbol" w:hAnsi="Symbol" w:hint="default"/>
+      </w:rPr>
+    </w:lvl>
+    <w:lvl w:ilvl="4" w:tplc="040C0003" w:tentative="1">
+      <w:start w:val="1"/>
+      <w:numFmt w:val="bullet"/>
+      <w:lvlText w:val="o"/>
+      <w:lvlJc w:val="left"/>
+      <w:pPr>
+        <w:ind w:left="3600" w:hanging="360"/>
+      </w:pPr>
+      <w:rPr>
+        <w:rFonts w:ascii="Courier New" w:hAnsi="Courier New" w:cs="Courier New" w:hint="default"/>
+      </w:rPr>
+    </w:lvl>
+    <w:lvl w:ilvl="5" w:tplc="040C0005" w:tentative="1">
+      <w:start w:val="1"/>
+      <w:numFmt w:val="bullet"/>
+      <w:lvlText w:val=""/>
+      <w:lvlJc w:val="left"/>
+      <w:pPr>
+        <w:ind w:left="4320" w:hanging="360"/>
+      </w:pPr>
+      <w:rPr>
+        <w:rFonts w:ascii="Wingdings" w:hAnsi="Wingdings" w:hint="default"/>
+      </w:rPr>
+    </w:lvl>
+    <w:lvl w:ilvl="6" w:tplc="040C0001" w:tentative="1">
+      <w:start w:val="1"/>
+      <w:numFmt w:val="bullet"/>
+      <w:lvlText w:val=""/>
+      <w:lvlJc w:val="left"/>
+      <w:pPr>
+        <w:ind w:left="5040" w:hanging="360"/>
+      </w:pPr>
+      <w:rPr>
+        <w:rFonts w:ascii="Symbol" w:hAnsi="Symbol" w:hint="default"/>
+      </w:rPr>
+    </w:lvl>
+    <w:lvl w:ilvl="7" w:tplc="040C0003" w:tentative="1">
+      <w:start w:val="1"/>
+      <w:numFmt w:val="bullet"/>
+      <w:lvlText w:val="o"/>
+      <w:lvlJc w:val="left"/>
+      <w:pPr>
+        <w:ind w:left="5760" w:hanging="360"/>
+      </w:pPr>
+      <w:rPr>
+        <w:rFonts w:ascii="Courier New" w:hAnsi="Courier New" w:cs="Courier New" w:hint="default"/>
+      </w:rPr>
+    </w:lvl>
+    <w:lvl w:ilvl="8" w:tplc="040C0005" w:tentative="1">
+      <w:start w:val="1"/>
+      <w:numFmt w:val="bullet"/>
+      <w:lvlText w:val=""/>
+      <w:lvlJc w:val="left"/>
+      <w:pPr>
+        <w:ind w:left="6480" w:hanging="360"/>
+      </w:pPr>
+      <w:rPr>
+        <w:rFonts w:ascii="Wingdings" w:hAnsi="Wingdings" w:hint="default"/>
+      </w:rPr>
+    </w:lvl>
+  </w:abstractNum>
+  <w:abstractNum w:abstractNumId="1">
+    <w:nsid w:val="02F11979"/>
+    <w:multiLevelType w:val="hybridMultilevel"/>
+    <w:tmpl w:val="77485FA0"/>
+    <w:lvl w:ilvl="0" w:tplc="EA986886">
+      <w:start w:val="3"/>
+      <w:numFmt w:val="bullet"/>
+      <w:lvlText w:val="-"/>
+      <w:lvlJc w:val="left"/>
+      <w:pPr>
+        <w:ind w:left="720" w:hanging="360"/>
+      </w:pPr>
+      <w:rPr>
+        <w:rFonts w:ascii="Calibri" w:eastAsiaTheme="minorHAnsi" w:hAnsi="Calibri" w:cstheme="minorBidi" w:hint="default"/>
+      </w:rPr>
+    </w:lvl>
+    <w:lvl w:ilvl="1" w:tplc="040C0003" w:tentative="1">
+      <w:start w:val="1"/>
+      <w:numFmt w:val="bullet"/>
+      <w:lvlText w:val="o"/>
+      <w:lvlJc w:val="left"/>
+      <w:pPr>
+        <w:ind w:left="1440" w:hanging="360"/>
+      </w:pPr>
+      <w:rPr>
+        <w:rFonts w:ascii="Courier New" w:hAnsi="Courier New" w:cs="Courier New" w:hint="default"/>
+      </w:rPr>
+    </w:lvl>
+    <w:lvl w:ilvl="2" w:tplc="040C0005" w:tentative="1">
+      <w:start w:val="1"/>
+      <w:numFmt w:val="bullet"/>
+      <w:lvlText w:val=""/>
+      <w:lvlJc w:val="left"/>
+      <w:pPr>
+        <w:ind w:left="2160" w:hanging="360"/>
+      </w:pPr>
+      <w:rPr>
+        <w:rFonts w:ascii="Wingdings" w:hAnsi="Wingdings" w:hint="default"/>
+      </w:rPr>
+    </w:lvl>
+    <w:lvl w:ilvl="3" w:tplc="040C0001" w:tentative="1">
+      <w:start w:val="1"/>
+      <w:numFmt w:val="bullet"/>
+      <w:lvlText w:val=""/>
+      <w:lvlJc w:val="left"/>
+      <w:pPr>
+        <w:ind w:left="2880" w:hanging="360"/>
+      </w:pPr>
+      <w:rPr>
+        <w:rFonts w:ascii="Symbol" w:hAnsi="Symbol" w:hint="default"/>
+      </w:rPr>
+    </w:lvl>
+    <w:lvl w:ilvl="4" w:tplc="040C0003" w:tentative="1">
+      <w:start w:val="1"/>
+      <w:numFmt w:val="bullet"/>
+      <w:lvlText w:val="o"/>
+      <w:lvlJc w:val="left"/>
+      <w:pPr>
+        <w:ind w:left="3600" w:hanging="360"/>
+      </w:pPr>
+      <w:rPr>
+        <w:rFonts w:ascii="Courier New" w:hAnsi="Courier New" w:cs="Courier New" w:hint="default"/>
+      </w:rPr>
+    </w:lvl>
+    <w:lvl w:ilvl="5" w:tplc="040C0005" w:tentative="1">
+      <w:start w:val="1"/>
+      <w:numFmt w:val="bullet"/>
+      <w:lvlText w:val=""/>
+      <w:lvlJc w:val="left"/>
+      <w:pPr>
+        <w:ind w:left="4320" w:hanging="360"/>
+      </w:pPr>
+      <w:rPr>
+        <w:rFonts w:ascii="Wingdings" w:hAnsi="Wingdings" w:hint="default"/>
+      </w:rPr>
+    </w:lvl>
+    <w:lvl w:ilvl="6" w:tplc="040C0001" w:tentative="1">
+      <w:start w:val="1"/>
+      <w:numFmt w:val="bullet"/>
+      <w:lvlText w:val=""/>
+      <w:lvlJc w:val="left"/>
+      <w:pPr>
+        <w:ind w:left="5040" w:hanging="360"/>
+      </w:pPr>
+      <w:rPr>
+        <w:rFonts w:ascii="Symbol" w:hAnsi="Symbol" w:hint="default"/>
+      </w:rPr>
+    </w:lvl>
+    <w:lvl w:ilvl="7" w:tplc="040C0003" w:tentative="1">
+      <w:start w:val="1"/>
+      <w:numFmt w:val="bullet"/>
+      <w:lvlText w:val="o"/>
+      <w:lvlJc w:val="left"/>
+      <w:pPr>
+        <w:ind w:left="5760" w:hanging="360"/>
+      </w:pPr>
+      <w:rPr>
+        <w:rFonts w:ascii="Courier New" w:hAnsi="Courier New" w:cs="Courier New" w:hint="default"/>
+      </w:rPr>
+    </w:lvl>
+    <w:lvl w:ilvl="8" w:tplc="040C0005" w:tentative="1">
+      <w:start w:val="1"/>
+      <w:numFmt w:val="bullet"/>
+      <w:lvlText w:val=""/>
+      <w:lvlJc w:val="left"/>
+      <w:pPr>
+        <w:ind w:left="6480" w:hanging="360"/>
+      </w:pPr>
+      <w:rPr>
+        <w:rFonts w:ascii="Wingdings" w:hAnsi="Wingdings" w:hint="default"/>
+      </w:rPr>
+    </w:lvl>
+  </w:abstractNum>
+  <w:abstractNum w:abstractNumId="2">
+    <w:nsid w:val="04A13737"/>
+    <w:multiLevelType w:val="hybridMultilevel"/>
+    <w:tmpl w:val="BF2C981A"/>
+    <w:lvl w:ilvl="0" w:tplc="2F402C7A">
+      <w:start w:val="5"/>
+      <w:numFmt w:val="bullet"/>
+      <w:lvlText w:val="-"/>
+      <w:lvlJc w:val="left"/>
+      <w:pPr>
+        <w:ind w:left="720" w:hanging="360"/>
+      </w:pPr>
+      <w:rPr>
+        <w:rFonts w:ascii="Calibri" w:eastAsiaTheme="minorHAnsi" w:hAnsi="Calibri" w:cstheme="minorBidi" w:hint="default"/>
+      </w:rPr>
+    </w:lvl>
+    <w:lvl w:ilvl="1" w:tplc="040C0003" w:tentative="1">
+      <w:start w:val="1"/>
+      <w:numFmt w:val="bullet"/>
+      <w:lvlText w:val="o"/>
+      <w:lvlJc w:val="left"/>
+      <w:pPr>
+        <w:ind w:left="1440" w:hanging="360"/>
+      </w:pPr>
+      <w:rPr>
+        <w:rFonts w:ascii="Courier New" w:hAnsi="Courier New" w:cs="Courier New" w:hint="default"/>
+      </w:rPr>
+    </w:lvl>
+    <w:lvl w:ilvl="2" w:tplc="040C0005" w:tentative="1">
+      <w:start w:val="1"/>
+      <w:numFmt w:val="bullet"/>
+      <w:lvlText w:val=""/>
+      <w:lvlJc w:val="left"/>
+      <w:pPr>
+        <w:ind w:left="2160" w:hanging="360"/>
+      </w:pPr>
+      <w:rPr>
+        <w:rFonts w:ascii="Wingdings" w:hAnsi="Wingdings" w:hint="default"/>
+      </w:rPr>
+    </w:lvl>
+    <w:lvl w:ilvl="3" w:tplc="040C0001" w:tentative="1">
+      <w:start w:val="1"/>
+      <w:numFmt w:val="bullet"/>
+      <w:lvlText w:val=""/>
+      <w:lvlJc w:val="left"/>
+      <w:pPr>
+        <w:ind w:left="2880" w:hanging="360"/>
+      </w:pPr>
+      <w:rPr>
+        <w:rFonts w:ascii="Symbol" w:hAnsi="Symbol" w:hint="default"/>
+      </w:rPr>
+    </w:lvl>
+    <w:lvl w:ilvl="4" w:tplc="040C0003" w:tentative="1">
+      <w:start w:val="1"/>
+      <w:numFmt w:val="bullet"/>
+      <w:lvlText w:val="o"/>
+      <w:lvlJc w:val="left"/>
+      <w:pPr>
+        <w:ind w:left="3600" w:hanging="360"/>
+      </w:pPr>
+      <w:rPr>
+        <w:rFonts w:ascii="Courier New" w:hAnsi="Courier New" w:cs="Courier New" w:hint="default"/>
+      </w:rPr>
+    </w:lvl>
+    <w:lvl w:ilvl="5" w:tplc="040C0005" w:tentative="1">
+      <w:start w:val="1"/>
+      <w:numFmt w:val="bullet"/>
+      <w:lvlText w:val=""/>
+      <w:lvlJc w:val="left"/>
+      <w:pPr>
+        <w:ind w:left="4320" w:hanging="360"/>
+      </w:pPr>
+      <w:rPr>
+        <w:rFonts w:ascii="Wingdings" w:hAnsi="Wingdings" w:hint="default"/>
+      </w:rPr>
+    </w:lvl>
+    <w:lvl w:ilvl="6" w:tplc="040C0001" w:tentative="1">
+      <w:start w:val="1"/>
+      <w:numFmt w:val="bullet"/>
+      <w:lvlText w:val=""/>
+      <w:lvlJc w:val="left"/>
+      <w:pPr>
+        <w:ind w:left="5040" w:hanging="360"/>
+      </w:pPr>
+      <w:rPr>
+        <w:rFonts w:ascii="Symbol" w:hAnsi="Symbol" w:hint="default"/>
+      </w:rPr>
+    </w:lvl>
+    <w:lvl w:ilvl="7" w:tplc="040C0003" w:tentative="1">
+      <w:start w:val="1"/>
+      <w:numFmt w:val="bullet"/>
+      <w:lvlText w:val="o"/>
+      <w:lvlJc w:val="left"/>
+      <w:pPr>
+        <w:ind w:left="5760" w:hanging="360"/>
+      </w:pPr>
+      <w:rPr>
+        <w:rFonts w:ascii="Courier New" w:hAnsi="Courier New" w:cs="Courier New" w:hint="default"/>
+      </w:rPr>
+    </w:lvl>
+    <w:lvl w:ilvl="8" w:tplc="040C0005" w:tentative="1">
+      <w:start w:val="1"/>
+      <w:numFmt w:val="bullet"/>
+      <w:lvlText w:val=""/>
+      <w:lvlJc w:val="left"/>
+      <w:pPr>
+        <w:ind w:left="6480" w:hanging="360"/>
+      </w:pPr>
+      <w:rPr>
+        <w:rFonts w:ascii="Wingdings" w:hAnsi="Wingdings" w:hint="default"/>
+      </w:rPr>
+    </w:lvl>
+  </w:abstractNum>
+  <w:abstractNum w:abstractNumId="3">
+    <w:nsid w:val="2EEB2E61"/>
+    <w:multiLevelType w:val="hybridMultilevel"/>
+    <w:tmpl w:val="2D98697A"/>
+    <w:lvl w:ilvl="0" w:tplc="7C6C9D1E">
+      <w:start w:val="3"/>
+      <w:numFmt w:val="bullet"/>
+      <w:lvlText w:val="-"/>
+      <w:lvlJc w:val="left"/>
+      <w:pPr>
+        <w:ind w:left="720" w:hanging="360"/>
+      </w:pPr>
+      <w:rPr>
+        <w:rFonts w:ascii="Calibri" w:eastAsiaTheme="minorHAnsi" w:hAnsi="Calibri" w:cstheme="minorBidi" w:hint="default"/>
+      </w:rPr>
+    </w:lvl>
+    <w:lvl w:ilvl="1" w:tplc="040C0003" w:tentative="1">
+      <w:start w:val="1"/>
+      <w:numFmt w:val="bullet"/>
+      <w:lvlText w:val="o"/>
+      <w:lvlJc w:val="left"/>
+      <w:pPr>
+        <w:ind w:left="1440" w:hanging="360"/>
+      </w:pPr>
+      <w:rPr>
+        <w:rFonts w:ascii="Courier New" w:hAnsi="Courier New" w:cs="Courier New" w:hint="default"/>
+      </w:rPr>
+    </w:lvl>
+    <w:lvl w:ilvl="2" w:tplc="040C0005" w:tentative="1">
+      <w:start w:val="1"/>
+      <w:numFmt w:val="bullet"/>
+      <w:lvlText w:val=""/>
+      <w:lvlJc w:val="left"/>
+      <w:pPr>
+        <w:ind w:left="2160" w:hanging="360"/>
+      </w:pPr>
+      <w:rPr>
+        <w:rFonts w:ascii="Wingdings" w:hAnsi="Wingdings" w:hint="default"/>
+      </w:rPr>
+    </w:lvl>
+    <w:lvl w:ilvl="3" w:tplc="040C0001" w:tentative="1">
+      <w:start w:val="1"/>
+      <w:numFmt w:val="bullet"/>
+      <w:lvlText w:val=""/>
+      <w:lvlJc w:val="left"/>
+      <w:pPr>
+        <w:ind w:left="2880" w:hanging="360"/>
+      </w:pPr>
+      <w:rPr>
+        <w:rFonts w:ascii="Symbol" w:hAnsi="Symbol" w:hint="default"/>
+      </w:rPr>
+    </w:lvl>
+    <w:lvl w:ilvl="4" w:tplc="040C0003" w:tentative="1">
+      <w:start w:val="1"/>
+      <w:numFmt w:val="bullet"/>
+      <w:lvlText w:val="o"/>
+      <w:lvlJc w:val="left"/>
+      <w:pPr>
+        <w:ind w:left="3600" w:hanging="360"/>
+      </w:pPr>
+      <w:rPr>
+        <w:rFonts w:ascii="Courier New" w:hAnsi="Courier New" w:cs="Courier New" w:hint="default"/>
+      </w:rPr>
+    </w:lvl>
+    <w:lvl w:ilvl="5" w:tplc="040C0005" w:tentative="1">
+      <w:start w:val="1"/>
+      <w:numFmt w:val="bullet"/>
+      <w:lvlText w:val=""/>
+      <w:lvlJc w:val="left"/>
+      <w:pPr>
+        <w:ind w:left="4320" w:hanging="360"/>
+      </w:pPr>
+      <w:rPr>
+        <w:rFonts w:ascii="Wingdings" w:hAnsi="Wingdings" w:hint="default"/>
+      </w:rPr>
+    </w:lvl>
+    <w:lvl w:ilvl="6" w:tplc="040C0001" w:tentative="1">
+      <w:start w:val="1"/>
+      <w:numFmt w:val="bullet"/>
+      <w:lvlText w:val=""/>
+      <w:lvlJc w:val="left"/>
+      <w:pPr>
+        <w:ind w:left="5040" w:hanging="360"/>
+      </w:pPr>
+      <w:rPr>
+        <w:rFonts w:ascii="Symbol" w:hAnsi="Symbol" w:hint="default"/>
+      </w:rPr>
+    </w:lvl>
+    <w:lvl w:ilvl="7" w:tplc="040C0003" w:tentative="1">
+      <w:start w:val="1"/>
+      <w:numFmt w:val="bullet"/>
+      <w:lvlText w:val="o"/>
+      <w:lvlJc w:val="left"/>
+      <w:pPr>
+        <w:ind w:left="5760" w:hanging="360"/>
+      </w:pPr>
+      <w:rPr>
+        <w:rFonts w:ascii="Courier New" w:hAnsi="Courier New" w:cs="Courier New" w:hint="default"/>
+      </w:rPr>
+    </w:lvl>
+    <w:lvl w:ilvl="8" w:tplc="040C0005" w:tentative="1">
+      <w:start w:val="1"/>
+      <w:numFmt w:val="bullet"/>
+      <w:lvlText w:val=""/>
+      <w:lvlJc w:val="left"/>
+      <w:pPr>
+        <w:ind w:left="6480" w:hanging="360"/>
+      </w:pPr>
+      <w:rPr>
+        <w:rFonts w:ascii="Wingdings" w:hAnsi="Wingdings" w:hint="default"/>
+      </w:rPr>
+    </w:lvl>
+  </w:abstractNum>
+  <w:abstractNum w:abstractNumId="4">
+    <w:nsid w:val="32663218"/>
+    <w:multiLevelType w:val="hybridMultilevel"/>
+    <w:tmpl w:val="1C8231F0"/>
+    <w:lvl w:ilvl="0" w:tplc="412E1514">
+      <w:start w:val="3"/>
+      <w:numFmt w:val="bullet"/>
+      <w:lvlText w:val="-"/>
+      <w:lvlJc w:val="left"/>
+      <w:pPr>
+        <w:ind w:left="720" w:hanging="360"/>
+      </w:pPr>
+      <w:rPr>
+        <w:rFonts w:ascii="Calibri" w:eastAsiaTheme="minorHAnsi" w:hAnsi="Calibri" w:cstheme="minorBidi" w:hint="default"/>
+      </w:rPr>
+    </w:lvl>
+    <w:lvl w:ilvl="1" w:tplc="040C0003" w:tentative="1">
+      <w:start w:val="1"/>
+      <w:numFmt w:val="bullet"/>
+      <w:lvlText w:val="o"/>
+      <w:lvlJc w:val="left"/>
+      <w:pPr>
+        <w:ind w:left="1440" w:hanging="360"/>
+      </w:pPr>
+      <w:rPr>
+        <w:rFonts w:ascii="Courier New" w:hAnsi="Courier New" w:cs="Courier New" w:hint="default"/>
+      </w:rPr>
+    </w:lvl>
+    <w:lvl w:ilvl="2" w:tplc="040C0005" w:tentative="1">
+      <w:start w:val="1"/>
+      <w:numFmt w:val="bullet"/>
+      <w:lvlText w:val=""/>
+      <w:lvlJc w:val="left"/>
+      <w:pPr>
+        <w:ind w:left="2160" w:hanging="360"/>
+      </w:pPr>
+      <w:rPr>
+        <w:rFonts w:ascii="Wingdings" w:hAnsi="Wingdings" w:hint="default"/>
+      </w:rPr>
+    </w:lvl>
+    <w:lvl w:ilvl="3" w:tplc="040C0001" w:tentative="1">
+      <w:start w:val="1"/>
+      <w:numFmt w:val="bullet"/>
+      <w:lvlText w:val=""/>
+      <w:lvlJc w:val="left"/>
+      <w:pPr>
+        <w:ind w:left="2880" w:hanging="360"/>
+      </w:pPr>
+      <w:rPr>
+        <w:rFonts w:ascii="Symbol" w:hAnsi="Symbol" w:hint="default"/>
+      </w:rPr>
+    </w:lvl>
+    <w:lvl w:ilvl="4" w:tplc="040C0003" w:tentative="1">
+      <w:start w:val="1"/>
+      <w:numFmt w:val="bullet"/>
+      <w:lvlText w:val="o"/>
+      <w:lvlJc w:val="left"/>
+      <w:pPr>
+        <w:ind w:left="3600" w:hanging="360"/>
+      </w:pPr>
+      <w:rPr>
+        <w:rFonts w:ascii="Courier New" w:hAnsi="Courier New" w:cs="Courier New" w:hint="default"/>
+      </w:rPr>
+    </w:lvl>
+    <w:lvl w:ilvl="5" w:tplc="040C0005" w:tentative="1">
+      <w:start w:val="1"/>
+      <w:numFmt w:val="bullet"/>
+      <w:lvlText w:val=""/>
+      <w:lvlJc w:val="left"/>
+      <w:pPr>
+        <w:ind w:left="4320" w:hanging="360"/>
+      </w:pPr>
+      <w:rPr>
+        <w:rFonts w:ascii="Wingdings" w:hAnsi="Wingdings" w:hint="default"/>
+      </w:rPr>
+    </w:lvl>
+    <w:lvl w:ilvl="6" w:tplc="040C0001" w:tentative="1">
+      <w:start w:val="1"/>
+      <w:numFmt w:val="bullet"/>
+      <w:lvlText w:val=""/>
+      <w:lvlJc w:val="left"/>
+      <w:pPr>
+        <w:ind w:left="5040" w:hanging="360"/>
+      </w:pPr>
+      <w:rPr>
+        <w:rFonts w:ascii="Symbol" w:hAnsi="Symbol" w:hint="default"/>
+      </w:rPr>
+    </w:lvl>
+    <w:lvl w:ilvl="7" w:tplc="040C0003" w:tentative="1">
+      <w:start w:val="1"/>
+      <w:numFmt w:val="bullet"/>
+      <w:lvlText w:val="o"/>
+      <w:lvlJc w:val="left"/>
+      <w:pPr>
+        <w:ind w:left="5760" w:hanging="360"/>
+      </w:pPr>
+      <w:rPr>
+        <w:rFonts w:ascii="Courier New" w:hAnsi="Courier New" w:cs="Courier New" w:hint="default"/>
+      </w:rPr>
+    </w:lvl>
+    <w:lvl w:ilvl="8" w:tplc="040C0005" w:tentative="1">
+      <w:start w:val="1"/>
+      <w:numFmt w:val="bullet"/>
+      <w:lvlText w:val=""/>
+      <w:lvlJc w:val="left"/>
+      <w:pPr>
+        <w:ind w:left="6480" w:hanging="360"/>
+      </w:pPr>
+      <w:rPr>
+        <w:rFonts w:ascii="Wingdings" w:hAnsi="Wingdings" w:hint="default"/>
+      </w:rPr>
+    </w:lvl>
+  </w:abstractNum>
+  <w:num w:numId="1">
+    <w:abstractNumId w:val="4"/>
+  </w:num>
+  <w:num w:numId="2">
+    <w:abstractNumId w:val="1"/>
+  </w:num>
+  <w:num w:numId="3">
+    <w:abstractNumId w:val="3"/>
+  </w:num>
+  <w:num w:numId="4">
+    <w:abstractNumId w:val="2"/>
+  </w:num>
+  <w:num w:numId="5">
+    <w:abstractNumId w:val="0"/>
+  </w:num>
+</w:numbering>
 </file>
 
 <file path=word/styles.xml><?xml version="1.0" encoding="utf-8"?>
@@ -436,6 +1304,45 @@
     <w:semiHidden/>
     <w:unhideWhenUsed/>
   </w:style>
+  <w:style w:type="paragraph" w:styleId="Textedebulles">
+    <w:name w:val="Balloon Text"/>
+    <w:basedOn w:val="Normal"/>
+    <w:link w:val="TextedebullesCar"/>
+    <w:uiPriority w:val="99"/>
+    <w:semiHidden/>
+    <w:unhideWhenUsed/>
+    <w:rsid w:val="00A56EB5"/>
+    <w:pPr>
+      <w:spacing w:after="0" w:line="240" w:lineRule="auto"/>
+    </w:pPr>
+    <w:rPr>
+      <w:rFonts w:ascii="Tahoma" w:hAnsi="Tahoma" w:cs="Tahoma"/>
+      <w:sz w:val="16"/>
+      <w:szCs w:val="16"/>
+    </w:rPr>
+  </w:style>
+  <w:style w:type="character" w:customStyle="1" w:styleId="TextedebullesCar">
+    <w:name w:val="Texte de bulles Car"/>
+    <w:basedOn w:val="Policepardfaut"/>
+    <w:link w:val="Textedebulles"/>
+    <w:uiPriority w:val="99"/>
+    <w:semiHidden/>
+    <w:rsid w:val="00A56EB5"/>
+    <w:rPr>
+      <w:rFonts w:ascii="Tahoma" w:hAnsi="Tahoma" w:cs="Tahoma"/>
+      <w:sz w:val="16"/>
+      <w:szCs w:val="16"/>
+    </w:rPr>
+  </w:style>
+  <w:style w:type="paragraph" w:styleId="Sansinterligne">
+    <w:name w:val="No Spacing"/>
+    <w:uiPriority w:val="1"/>
+    <w:qFormat/>
+    <w:rsid w:val="00A56EB5"/>
+    <w:pPr>
+      <w:spacing w:after="0" w:line="240" w:lineRule="auto"/>
+    </w:pPr>
+  </w:style>
 </w:styles>
 </file>
 
@@ -625,6 +1532,45 @@
     <w:uiPriority w:val="99"/>
     <w:semiHidden/>
     <w:unhideWhenUsed/>
+  </w:style>
+  <w:style w:type="paragraph" w:styleId="Textedebulles">
+    <w:name w:val="Balloon Text"/>
+    <w:basedOn w:val="Normal"/>
+    <w:link w:val="TextedebullesCar"/>
+    <w:uiPriority w:val="99"/>
+    <w:semiHidden/>
+    <w:unhideWhenUsed/>
+    <w:rsid w:val="00A56EB5"/>
+    <w:pPr>
+      <w:spacing w:after="0" w:line="240" w:lineRule="auto"/>
+    </w:pPr>
+    <w:rPr>
+      <w:rFonts w:ascii="Tahoma" w:hAnsi="Tahoma" w:cs="Tahoma"/>
+      <w:sz w:val="16"/>
+      <w:szCs w:val="16"/>
+    </w:rPr>
+  </w:style>
+  <w:style w:type="character" w:customStyle="1" w:styleId="TextedebullesCar">
+    <w:name w:val="Texte de bulles Car"/>
+    <w:basedOn w:val="Policepardfaut"/>
+    <w:link w:val="Textedebulles"/>
+    <w:uiPriority w:val="99"/>
+    <w:semiHidden/>
+    <w:rsid w:val="00A56EB5"/>
+    <w:rPr>
+      <w:rFonts w:ascii="Tahoma" w:hAnsi="Tahoma" w:cs="Tahoma"/>
+      <w:sz w:val="16"/>
+      <w:szCs w:val="16"/>
+    </w:rPr>
+  </w:style>
+  <w:style w:type="paragraph" w:styleId="Sansinterligne">
+    <w:name w:val="No Spacing"/>
+    <w:uiPriority w:val="1"/>
+    <w:qFormat/>
+    <w:rsid w:val="00A56EB5"/>
+    <w:pPr>
+      <w:spacing w:after="0" w:line="240" w:lineRule="auto"/>
+    </w:pPr>
   </w:style>
 </w:styles>
 </file>

</xml_diff>

<commit_message>
Modif doc idée (spécificité des perso) ajout du GDD + commencer remplissage Ajout d'image d'idée
</commit_message>
<xml_diff>
--- a/Documents/Idée.docx
+++ b/Documents/Idée.docx
@@ -286,6 +286,177 @@
         <w:pStyle w:val="Sansinterligne"/>
       </w:pPr>
       <w:r>
+        <w:t>Spécificité des personnages :</w:t>
+      </w:r>
+    </w:p>
+    <w:p>
+      <w:pPr>
+        <w:pStyle w:val="Sansinterligne"/>
+        <w:numPr>
+          <w:ilvl w:val="0"/>
+          <w:numId w:val="1"/>
+        </w:numPr>
+      </w:pPr>
+      <w:r>
+        <w:t xml:space="preserve">Tomate : </w:t>
+      </w:r>
+      <w:r>
+        <w:t>L</w:t>
+      </w:r>
+      <w:r>
+        <w:t>ance ketchup</w:t>
+      </w:r>
+      <w:r>
+        <w:t>.</w:t>
+      </w:r>
+    </w:p>
+    <w:p>
+      <w:pPr>
+        <w:pStyle w:val="Sansinterligne"/>
+        <w:numPr>
+          <w:ilvl w:val="0"/>
+          <w:numId w:val="1"/>
+        </w:numPr>
+      </w:pPr>
+      <w:r>
+        <w:t>Carotte :</w:t>
+      </w:r>
+      <w:r>
+        <w:t xml:space="preserve"> B</w:t>
+      </w:r>
+      <w:r>
+        <w:t>oxeuse</w:t>
+      </w:r>
+      <w:r>
+        <w:t>.</w:t>
+      </w:r>
+    </w:p>
+    <w:p>
+      <w:pPr>
+        <w:pStyle w:val="Sansinterligne"/>
+        <w:numPr>
+          <w:ilvl w:val="0"/>
+          <w:numId w:val="1"/>
+        </w:numPr>
+      </w:pPr>
+      <w:r>
+        <w:t>Poireau : Katana feuille</w:t>
+      </w:r>
+      <w:r>
+        <w:t>.</w:t>
+      </w:r>
+    </w:p>
+    <w:p>
+      <w:pPr>
+        <w:pStyle w:val="Sansinterligne"/>
+        <w:numPr>
+          <w:ilvl w:val="0"/>
+          <w:numId w:val="1"/>
+        </w:numPr>
+      </w:pPr>
+      <w:r>
+        <w:t>Courge : Roulade</w:t>
+      </w:r>
+      <w:r>
+        <w:t>.</w:t>
+      </w:r>
+    </w:p>
+    <w:p>
+      <w:pPr>
+        <w:pStyle w:val="Sansinterligne"/>
+        <w:numPr>
+          <w:ilvl w:val="0"/>
+          <w:numId w:val="1"/>
+        </w:numPr>
+      </w:pPr>
+      <w:r>
+        <w:t>Patate : Jet pack</w:t>
+      </w:r>
+      <w:r>
+        <w:t>.</w:t>
+      </w:r>
+    </w:p>
+    <w:p>
+      <w:pPr>
+        <w:pStyle w:val="Sansinterligne"/>
+      </w:pPr>
+    </w:p>
+    <w:p>
+      <w:pPr>
+        <w:pStyle w:val="Sansinterligne"/>
+        <w:numPr>
+          <w:ilvl w:val="0"/>
+          <w:numId w:val="1"/>
+        </w:numPr>
+      </w:pPr>
+      <w:r>
+        <w:t>Lapin :</w:t>
+      </w:r>
+      <w:r>
+        <w:t xml:space="preserve"> </w:t>
+      </w:r>
+      <w:r>
+        <w:t>Basique.</w:t>
+      </w:r>
+    </w:p>
+    <w:p>
+      <w:pPr>
+        <w:pStyle w:val="Sansinterligne"/>
+        <w:numPr>
+          <w:ilvl w:val="0"/>
+          <w:numId w:val="1"/>
+        </w:numPr>
+      </w:pPr>
+      <w:r>
+        <w:t>Rat :</w:t>
+      </w:r>
+      <w:r>
+        <w:t xml:space="preserve"> Rapide, attaque moins puissante.</w:t>
+      </w:r>
+    </w:p>
+    <w:p>
+      <w:pPr>
+        <w:pStyle w:val="Sansinterligne"/>
+        <w:numPr>
+          <w:ilvl w:val="0"/>
+          <w:numId w:val="1"/>
+        </w:numPr>
+      </w:pPr>
+      <w:r>
+        <w:t>Taupe :</w:t>
+      </w:r>
+      <w:r>
+        <w:t xml:space="preserve"> L</w:t>
+      </w:r>
+      <w:bookmarkStart w:id="0" w:name="_GoBack"/>
+      <w:bookmarkEnd w:id="0"/>
+      <w:r>
+        <w:t>e jour (reste dans son trou et attaque par surprise</w:t>
+      </w:r>
+      <w:r>
+        <w:t xml:space="preserve"> à distance) ; la nuit (sors de son trou est attaque tout le monde à distance).</w:t>
+      </w:r>
+    </w:p>
+    <w:p>
+      <w:pPr>
+        <w:pStyle w:val="Sansinterligne"/>
+      </w:pPr>
+    </w:p>
+    <w:p>
+      <w:pPr>
+        <w:pStyle w:val="Sansinterligne"/>
+      </w:pPr>
+    </w:p>
+    <w:p>
+      <w:pPr>
+        <w:pStyle w:val="Sansinterligne"/>
+      </w:pPr>
+    </w:p>
+    <w:p>
+      <w:pPr>
+        <w:pStyle w:val="Sansinterligne"/>
+      </w:pPr>
+      <w:r>
         <w:t xml:space="preserve">3 </w:t>
       </w:r>
       <w:proofErr w:type="spellStart"/>
@@ -409,7 +580,6 @@
           <w:noProof/>
           <w:lang w:eastAsia="fr-FR"/>
         </w:rPr>
-        <w:lastRenderedPageBreak/>
         <w:drawing>
           <wp:inline distT="0" distB="0" distL="0" distR="0" wp14:anchorId="1D188EB0" wp14:editId="5226B27B">
             <wp:extent cx="4552950" cy="3038475"/>
@@ -467,8 +637,6 @@
       <w:r>
         <w:t>map</w:t>
       </w:r>
-      <w:bookmarkStart w:id="0" w:name="_GoBack"/>
-      <w:bookmarkEnd w:id="0"/>
       <w:proofErr w:type="spellEnd"/>
     </w:p>
     <w:p>
@@ -1343,6 +1511,17 @@
       <w:spacing w:after="0" w:line="240" w:lineRule="auto"/>
     </w:pPr>
   </w:style>
+  <w:style w:type="paragraph" w:styleId="Paragraphedeliste">
+    <w:name w:val="List Paragraph"/>
+    <w:basedOn w:val="Normal"/>
+    <w:uiPriority w:val="34"/>
+    <w:qFormat/>
+    <w:rsid w:val="00E861A5"/>
+    <w:pPr>
+      <w:ind w:left="720"/>
+      <w:contextualSpacing/>
+    </w:pPr>
+  </w:style>
 </w:styles>
 </file>
 
@@ -1570,6 +1749,17 @@
     <w:rsid w:val="00A56EB5"/>
     <w:pPr>
       <w:spacing w:after="0" w:line="240" w:lineRule="auto"/>
+    </w:pPr>
+  </w:style>
+  <w:style w:type="paragraph" w:styleId="Paragraphedeliste">
+    <w:name w:val="List Paragraph"/>
+    <w:basedOn w:val="Normal"/>
+    <w:uiPriority w:val="34"/>
+    <w:qFormat/>
+    <w:rsid w:val="00E861A5"/>
+    <w:pPr>
+      <w:ind w:left="720"/>
+      <w:contextualSpacing/>
     </w:pPr>
   </w:style>
 </w:styles>

</xml_diff>